<commit_message>
Added pandoc for word document.
</commit_message>
<xml_diff>
--- a/HW 4a: Leapfrog Algorithm.docx
+++ b/HW 4a: Leapfrog Algorithm.docx
@@ -67,7 +67,27 @@
       </w:pPr>
       <w:r>
         <w:rPr/>
-        <w:t>Create a log-log plot of E vs. h.  A line reveals a _____ relationship between E and h (fill and in the blank and explain) where the ____ is the exponent.</w:t>
+        <w:t xml:space="preserve">Create a log-log plot of E vs. h.  A line reveals a </w:t>
+      </w:r>
+      <w:r>
+        <w:rPr>
+          <w:u w:val="single"/>
+        </w:rPr>
+        <w:t>Linear</w:t>
+      </w:r>
+      <w:r>
+        <w:rPr/>
+        <w:t xml:space="preserve"> relationship between E and h (fill and in the blank and explain) where the </w:t>
+      </w:r>
+      <w:r>
+        <w:rPr>
+          <w:u w:val="single"/>
+        </w:rPr>
+        <w:t>slope</w:t>
+      </w:r>
+      <w:r>
+        <w:rPr/>
+        <w:t xml:space="preserve"> is the exponent.</w:t>
       </w:r>
     </w:p>
     <w:p>
@@ -106,6 +126,28 @@
       <w:r>
         <w:rPr/>
         <w:t>)?</w:t>
+      </w:r>
+    </w:p>
+    <w:p>
+      <w:pPr>
+        <w:pStyle w:val="ListParagraph"/>
+        <w:numPr>
+          <w:ilvl w:val="1"/>
+          <w:numId w:val="1"/>
+        </w:numPr>
+        <w:rPr/>
+      </w:pPr>
+      <w:r>
+        <w:rPr/>
+        <w:t xml:space="preserve">I verified that the Euler Cromer Method and the Leapfrog Algorithm both converge as approcimately O(h) </w:t>
+      </w:r>
+      <w:r>
+        <w:rPr/>
+        <w:t>I have no clue why my leapfrog algorithm is acting almost just like the Euler Cromer</w:t>
+      </w:r>
+      <w:r>
+        <w:rPr/>
+        <w:t>. Instead I have discovered the “Triangle Effect.”</w:t>
       </w:r>
     </w:p>
     <w:sectPr>
@@ -340,7 +382,6 @@
     <w:rPrDefault>
       <w:rPr>
         <w:rFonts w:ascii="Calibri" w:hAnsi="Calibri" w:eastAsia="Calibri" w:cs="" w:asciiTheme="minorHAnsi" w:cstheme="minorBidi" w:eastAsiaTheme="minorHAnsi" w:hAnsiTheme="minorHAnsi"/>
-        <w:sz w:val="24"/>
         <w:szCs w:val="24"/>
         <w:lang w:val="en-US" w:eastAsia="en-US" w:bidi="ar-SA"/>
       </w:rPr>
@@ -743,7 +784,7 @@
     </w:pPr>
     <w:rPr>
       <w:rFonts w:ascii="Calibri" w:hAnsi="Calibri" w:eastAsia="Calibri" w:cs="" w:asciiTheme="minorHAnsi" w:cstheme="minorBidi" w:eastAsiaTheme="minorHAnsi" w:hAnsiTheme="minorHAnsi"/>
-      <w:color w:val="auto"/>
+      <w:color w:val="00000A"/>
       <w:sz w:val="24"/>
       <w:szCs w:val="24"/>
       <w:lang w:val="en-US" w:eastAsia="en-US" w:bidi="ar-SA"/>

</xml_diff>

<commit_message>
Now the final commit after changing word document answer
</commit_message>
<xml_diff>
--- a/HW 4a: Leapfrog Algorithm.docx
+++ b/HW 4a: Leapfrog Algorithm.docx
@@ -135,19 +135,31 @@
           <w:ilvl w:val="1"/>
           <w:numId w:val="1"/>
         </w:numPr>
-        <w:rPr/>
-      </w:pPr>
-      <w:r>
-        <w:rPr/>
-        <w:t xml:space="preserve">I verified that the Euler Cromer Method and the Leapfrog Algorithm both converge as approcimately O(h) </w:t>
-      </w:r>
-      <w:r>
-        <w:rPr/>
-        <w:t>I have no clue why my leapfrog algorithm is acting almost just like the Euler Cromer</w:t>
-      </w:r>
-      <w:r>
-        <w:rPr/>
-        <w:t>. Instead I have discovered the “Triangle Effect.”</w:t>
+        <w:rPr>
+          <w:strike/>
+        </w:rPr>
+      </w:pPr>
+      <w:r>
+        <w:rPr>
+          <w:strike/>
+        </w:rPr>
+        <w:t>I verified that the Euler Cromer Method and the Leapfrog Algorithm both converge as approcimately O(h) I have no clue why my leapfrog algorithm is acting almost just like the Euler Cromer. Instead I have discovered the “Triangle Effect.”</w:t>
+      </w:r>
+    </w:p>
+    <w:p>
+      <w:pPr>
+        <w:pStyle w:val="ListParagraph"/>
+        <w:rPr>
+          <w:strike w:val="false"/>
+          <w:dstrike w:val="false"/>
+        </w:rPr>
+      </w:pPr>
+      <w:r>
+        <w:rPr>
+          <w:strike w:val="false"/>
+          <w:dstrike w:val="false"/>
+        </w:rPr>
+        <w:t xml:space="preserve">Yes, yes I have. </w:t>
       </w:r>
     </w:p>
     <w:sectPr>

</xml_diff>